<commit_message>
Powerpoint update and minor interface changes
</commit_message>
<xml_diff>
--- a/DOCUMENTATION.docx
+++ b/DOCUMENTATION.docx
@@ -70,7 +70,17 @@
         </w:numPr>
       </w:pPr>
       <w:r>
-        <w:t>Double click on the application icon to launch the program. Alternatively, the user can right click on the application icon and select ‘open’ to launch the application</w:t>
+        <w:t>Double click on the application icon to launch the program. Alternatively, the user can right click on the application icon and select ‘</w:t>
+      </w:r>
+      <w:r>
+        <w:rPr>
+          <w:i/>
+          <w:iCs/>
+        </w:rPr>
+        <w:t>open’</w:t>
+      </w:r>
+      <w:r>
+        <w:t xml:space="preserve"> to launch the application</w:t>
       </w:r>
     </w:p>
     <w:p>
@@ -124,7 +134,13 @@
         </w:numPr>
       </w:pPr>
       <w:r>
-        <w:t>This options opens the file explorer window native to the user’s Operating System platform. The user then has the option of adding a folder of images of a single image.</w:t>
+        <w:t>This options opens the file explorer window native to the user’s Operating System platform. The user then has the option</w:t>
+      </w:r>
+      <w:r>
+        <w:t xml:space="preserve"> of adding a folder of images or</w:t>
+      </w:r>
+      <w:r>
+        <w:t xml:space="preserve"> a single image.</w:t>
       </w:r>
     </w:p>
     <w:p>
@@ -151,10 +167,35 @@
         </w:numPr>
       </w:pPr>
       <w:r>
-        <w:t xml:space="preserve">This option opens a dialogue box that asks the user to enter the frame rate for the images to be processed. The user has the option of entering the frame rate into the dialogue window’s box or click ‘cancel’ to close the window. Once the information has been entered, the user </w:t>
-      </w:r>
-      <w:r>
-        <w:t>clicks ‘OK’ to confirm/save the framerate entered.</w:t>
+        <w:t>This option opens a dialogue box that asks the user to enter the frame rate for the images to be processed. The user has the option of entering the frame rate into the dialogue window’s box or click ‘</w:t>
+      </w:r>
+      <w:r>
+        <w:rPr>
+          <w:i/>
+          <w:iCs/>
+        </w:rPr>
+        <w:t>cancel’</w:t>
+      </w:r>
+      <w:r>
+        <w:t xml:space="preserve"> to close the window. Once the information has been entered, the user </w:t>
+      </w:r>
+      <w:r>
+        <w:t>clicks ‘</w:t>
+      </w:r>
+      <w:bookmarkStart w:id="0" w:name="_GoBack"/>
+      <w:r>
+        <w:rPr>
+          <w:i/>
+          <w:iCs/>
+        </w:rPr>
+        <w:t>OK’</w:t>
+      </w:r>
+      <w:r>
+        <w:t xml:space="preserve"> </w:t>
+      </w:r>
+      <w:bookmarkEnd w:id="0"/>
+      <w:r>
+        <w:t>to confirm/save the framerate entered.</w:t>
       </w:r>
     </w:p>
     <w:p>
@@ -206,16 +247,7 @@
           <w:b/>
           <w:bCs/>
         </w:rPr>
-        <w:t xml:space="preserve"> HOPE YOU ENOY</w:t>
-      </w:r>
-      <w:bookmarkStart w:id="0" w:name="_GoBack"/>
-      <w:bookmarkEnd w:id="0"/>
-      <w:r>
-        <w:rPr>
-          <w:b/>
-          <w:bCs/>
-        </w:rPr>
-        <w:t xml:space="preserve"> THE APPLICATION.</w:t>
+        <w:t xml:space="preserve"> HOPE YOU ENOY THE APPLICATION.</w:t>
       </w:r>
     </w:p>
     <w:p/>

</xml_diff>